<commit_message>
Fixed errors in test-logs
</commit_message>
<xml_diff>
--- a/Project1/testing/test-logs/instantRunoffSystem/test_311_07_runElection_01_testRunElectionMajority.docx
+++ b/Project1/testing/test-logs/instantRunoffSystem/test_311_07_runElection_01_testRunElectionMajority.docx
@@ -72,25 +72,7 @@
                 <w:sz w:val="28"/>
                 <w:szCs w:val="28"/>
               </w:rPr>
-              <w:t xml:space="preserve">Project Name:  Project 1:  </w:t>
-            </w:r>
-            <w:proofErr w:type="spellStart"/>
-            <w:r>
-              <w:rPr>
-                <w:b/>
-                <w:sz w:val="28"/>
-                <w:szCs w:val="28"/>
-              </w:rPr>
-              <w:t>CompuVote</w:t>
-            </w:r>
-            <w:proofErr w:type="spellEnd"/>
-            <w:r>
-              <w:rPr>
-                <w:b/>
-                <w:sz w:val="28"/>
-                <w:szCs w:val="28"/>
-              </w:rPr>
-              <w:t xml:space="preserve">                                                                                                    Team#19</w:t>
+              <w:t>Project Name:  Project 1:  CompuVote                                                                                                    Team#19</w:t>
             </w:r>
           </w:p>
           <w:p>
@@ -225,13 +207,8 @@
               <w:t>Name(s) of Testers:</w:t>
             </w:r>
             <w:r>
-              <w:t xml:space="preserve"> Aaron </w:t>
-            </w:r>
-            <w:proofErr w:type="spellStart"/>
-            <w:r>
-              <w:t>Kandikatla</w:t>
-            </w:r>
-            <w:proofErr w:type="spellEnd"/>
+              <w:t xml:space="preserve"> Aaron Kandikatla</w:t>
+            </w:r>
           </w:p>
         </w:tc>
       </w:tr>
@@ -287,15 +264,7 @@
               <w:t xml:space="preserve">and ballots, </w:t>
             </w:r>
             <w:r>
-              <w:t xml:space="preserve">where the election results in a majority winner, tests that the </w:t>
-            </w:r>
-            <w:proofErr w:type="spellStart"/>
-            <w:r>
-              <w:t>runElection</w:t>
-            </w:r>
-            <w:proofErr w:type="spellEnd"/>
-            <w:r>
-              <w:t xml:space="preserve"> algorithm works and outputs the expected audit file and report file</w:t>
+              <w:t>where the election results in a majority winner, tests that the runElection algorithm works and outputs the expected audit file and report file</w:t>
             </w:r>
           </w:p>
           <w:p>
@@ -403,15 +372,13 @@
               <w:spacing w:before="180" w:after="180"/>
             </w:pPr>
             <w:r>
-              <w:t>Test file: Project1/</w:t>
-            </w:r>
-            <w:proofErr w:type="spellStart"/>
-            <w:r>
-              <w:t>src</w:t>
-            </w:r>
-            <w:proofErr w:type="spellEnd"/>
-            <w:r>
-              <w:t>/test/org/team19/InstantRunoffSystem.java</w:t>
+              <w:t>Test file: Project1/src/test/org/team19/InstantRunoffSystem</w:t>
+            </w:r>
+            <w:r>
+              <w:t>Test</w:t>
+            </w:r>
+            <w:r>
+              <w:t>.java</w:t>
             </w:r>
           </w:p>
           <w:p>
@@ -425,14 +392,12 @@
             <w:r>
               <w:t xml:space="preserve">Test method: </w:t>
             </w:r>
-            <w:proofErr w:type="spellStart"/>
             <w:r>
               <w:rPr>
                 <w:rFonts w:ascii="Courier New" w:eastAsia="Courier New" w:hAnsi="Courier New" w:cs="Courier New"/>
               </w:rPr>
               <w:t>testRunElectionMajority</w:t>
             </w:r>
-            <w:proofErr w:type="spellEnd"/>
           </w:p>
           <w:p>
             <w:pPr>
@@ -442,24 +407,14 @@
             <w:r>
               <w:t xml:space="preserve">Method/constructor being tested: </w:t>
             </w:r>
-            <w:proofErr w:type="spellStart"/>
             <w:r>
               <w:rPr>
                 <w:rFonts w:ascii="Courier New" w:eastAsia="Courier New" w:hAnsi="Courier New" w:cs="Courier New"/>
               </w:rPr>
               <w:t>runElection</w:t>
             </w:r>
-            <w:proofErr w:type="spellEnd"/>
-            <w:r>
-              <w:t xml:space="preserve"> from Project1/</w:t>
-            </w:r>
-            <w:proofErr w:type="spellStart"/>
-            <w:r>
-              <w:t>src</w:t>
-            </w:r>
-            <w:proofErr w:type="spellEnd"/>
-            <w:r>
-              <w:t>/main/org/team19/InstantRunoffSystem.java</w:t>
+            <w:r>
+              <w:t xml:space="preserve"> from Project1/src/main/org/team19/InstantRunoffSystem.java</w:t>
             </w:r>
           </w:p>
           <w:p>
@@ -618,7 +573,10 @@
             <w:bookmarkStart w:id="15" w:name="OLE_LINK100"/>
             <w:bookmarkStart w:id="16" w:name="OLE_LINK101"/>
             <w:r>
-              <w:t>runElectionMajorityReport.txt</w:t>
+              <w:t>run_election_majority_audit_expected</w:t>
+            </w:r>
+            <w:r>
+              <w:t>.txt</w:t>
             </w:r>
             <w:r>
               <w:t xml:space="preserve"> </w:t>
@@ -629,10 +587,13 @@
               <w:t xml:space="preserve">and another file called </w:t>
             </w:r>
             <w:r>
-              <w:t>runElectionMajority</w:t>
-            </w:r>
-            <w:r>
-              <w:t>Audit</w:t>
+              <w:t>run_election_majority_</w:t>
+            </w:r>
+            <w:r>
+              <w:t>report</w:t>
+            </w:r>
+            <w:r>
+              <w:t>_expected</w:t>
             </w:r>
             <w:r>
               <w:t>.txt</w:t>
@@ -643,23 +604,7 @@
             <w:bookmarkEnd w:id="15"/>
             <w:bookmarkEnd w:id="16"/>
             <w:r>
-              <w:t>in testing/test-</w:t>
-            </w:r>
-            <w:proofErr w:type="spellStart"/>
-            <w:r>
-              <w:t>recources</w:t>
-            </w:r>
-            <w:proofErr w:type="spellEnd"/>
-            <w:r>
-              <w:t>/</w:t>
-            </w:r>
-            <w:proofErr w:type="spellStart"/>
-            <w:r>
-              <w:t>instantRunoffSystem</w:t>
-            </w:r>
-            <w:proofErr w:type="spellEnd"/>
-            <w:r>
-              <w:t xml:space="preserve">/ which represents the expected </w:t>
+              <w:t xml:space="preserve">in testing/test-recources/instantRunoffSystem/ which represents the expected </w:t>
             </w:r>
             <w:proofErr w:type="gramStart"/>
             <w:r>
@@ -1151,6 +1096,7 @@
                 <w:szCs w:val="22"/>
               </w:rPr>
             </w:pPr>
+            <w:bookmarkStart w:id="17" w:name="_Hlk67653866"/>
             <w:r>
               <w:rPr>
                 <w:sz w:val="22"/>
@@ -1178,14 +1124,17 @@
               <w:widowControl w:val="0"/>
             </w:pPr>
             <w:r>
-              <w:t xml:space="preserve">Tests to check that the winner of the election is Rosen who should </w:t>
+              <w:t xml:space="preserve">Tests to check that the </w:t>
             </w:r>
             <w:r>
               <w:lastRenderedPageBreak/>
-              <w:t xml:space="preserve">with by having a majority of 5/9 votes at the end after </w:t>
+              <w:t xml:space="preserve">winner of the election is Rosen who should with by having a majority of 5/9 votes at the end after </w:t>
             </w:r>
             <w:r>
               <w:t>eliminations</w:t>
+            </w:r>
+            <w:r>
+              <w:t xml:space="preserve"> in the audit file</w:t>
             </w:r>
           </w:p>
         </w:tc>
@@ -1263,6 +1212,7 @@
                 <w:sz w:val="22"/>
                 <w:szCs w:val="22"/>
               </w:rPr>
+              <w:lastRenderedPageBreak/>
               <w:t>b1</w:t>
             </w:r>
             <w:r>
@@ -1293,7 +1243,6 @@
                 <w:sz w:val="22"/>
                 <w:szCs w:val="22"/>
               </w:rPr>
-              <w:lastRenderedPageBreak/>
               <w:t>b2</w:t>
             </w:r>
             <w:r>
@@ -1718,17 +1667,18 @@
             <w:pPr>
               <w:widowControl w:val="0"/>
             </w:pPr>
-            <w:bookmarkStart w:id="17" w:name="OLE_LINK11"/>
-            <w:bookmarkStart w:id="18" w:name="OLE_LINK12"/>
-            <w:bookmarkStart w:id="19" w:name="OLE_LINK32"/>
-            <w:bookmarkStart w:id="20" w:name="OLE_LINK104"/>
-            <w:bookmarkStart w:id="21" w:name="OLE_LINK105"/>
+            <w:bookmarkStart w:id="18" w:name="OLE_LINK11"/>
+            <w:bookmarkStart w:id="19" w:name="OLE_LINK12"/>
+            <w:bookmarkStart w:id="20" w:name="OLE_LINK32"/>
+            <w:bookmarkStart w:id="21" w:name="OLE_LINK104"/>
+            <w:bookmarkStart w:id="22" w:name="OLE_LINK105"/>
             <w:r>
               <w:lastRenderedPageBreak/>
-              <w:t>runElectionMajority</w:t>
-            </w:r>
-            <w:r>
-              <w:t>Audit</w:t>
+              <w:t>run_election_majority_audit_exp</w:t>
+            </w:r>
+            <w:r>
+              <w:lastRenderedPageBreak/>
+              <w:t>ected</w:t>
             </w:r>
             <w:r>
               <w:t>.txt</w:t>
@@ -1751,54 +1701,23 @@
             <w:r>
               <w:t xml:space="preserve"> </w:t>
             </w:r>
-            <w:bookmarkEnd w:id="17"/>
             <w:bookmarkEnd w:id="18"/>
             <w:bookmarkEnd w:id="19"/>
-            <w:proofErr w:type="spellStart"/>
+            <w:bookmarkEnd w:id="20"/>
             <w:r>
               <w:t>runElection</w:t>
             </w:r>
-            <w:proofErr w:type="spellEnd"/>
-          </w:p>
-          <w:p>
-            <w:pPr>
-              <w:widowControl w:val="0"/>
-            </w:pPr>
-          </w:p>
-          <w:p>
-            <w:pPr>
-              <w:widowControl w:val="0"/>
-            </w:pPr>
-            <w:r>
-              <w:t xml:space="preserve">and </w:t>
-            </w:r>
-          </w:p>
-          <w:p>
-            <w:pPr>
-              <w:widowControl w:val="0"/>
-            </w:pPr>
-          </w:p>
-          <w:p>
-            <w:pPr>
-              <w:widowControl w:val="0"/>
-              <w:rPr>
-                <w:sz w:val="22"/>
-                <w:szCs w:val="22"/>
-              </w:rPr>
-            </w:pPr>
-            <w:r>
-              <w:t>runElectionMajorityReport.txt</w:t>
-            </w:r>
-            <w:r>
-              <w:t xml:space="preserve"> matches the report file generated by </w:t>
-            </w:r>
-            <w:proofErr w:type="spellStart"/>
-            <w:r>
-              <w:t>runElection</w:t>
-            </w:r>
-            <w:bookmarkEnd w:id="20"/>
-            <w:bookmarkEnd w:id="21"/>
-            <w:proofErr w:type="spellEnd"/>
+          </w:p>
+          <w:bookmarkEnd w:id="21"/>
+          <w:bookmarkEnd w:id="22"/>
+          <w:p>
+            <w:pPr>
+              <w:widowControl w:val="0"/>
+              <w:rPr>
+                <w:sz w:val="22"/>
+                <w:szCs w:val="22"/>
+              </w:rPr>
+            </w:pPr>
           </w:p>
         </w:tc>
         <w:tc>
@@ -1820,60 +1739,27 @@
             </w:pPr>
             <w:r>
               <w:lastRenderedPageBreak/>
-              <w:t>runElectionMajority</w:t>
-            </w:r>
-            <w:r>
-              <w:t>Audit</w:t>
+              <w:t>run_election_majority_audit_ex</w:t>
+            </w:r>
+            <w:r>
+              <w:lastRenderedPageBreak/>
+              <w:t>pected</w:t>
             </w:r>
             <w:r>
               <w:t>.txt</w:t>
             </w:r>
             <w:r>
-              <w:t xml:space="preserve"> matches the audit file generated by </w:t>
-            </w:r>
-            <w:proofErr w:type="spellStart"/>
-            <w:r>
-              <w:t>runElection</w:t>
-            </w:r>
-            <w:proofErr w:type="spellEnd"/>
-          </w:p>
-          <w:p>
-            <w:pPr>
-              <w:widowControl w:val="0"/>
-            </w:pPr>
-          </w:p>
-          <w:p>
-            <w:pPr>
-              <w:widowControl w:val="0"/>
-            </w:pPr>
-            <w:r>
-              <w:t xml:space="preserve">and </w:t>
-            </w:r>
-          </w:p>
-          <w:p>
-            <w:pPr>
-              <w:widowControl w:val="0"/>
-            </w:pPr>
-          </w:p>
-          <w:p>
-            <w:pPr>
-              <w:widowControl w:val="0"/>
-              <w:rPr>
-                <w:sz w:val="22"/>
-                <w:szCs w:val="22"/>
-              </w:rPr>
-            </w:pPr>
-            <w:r>
-              <w:t>runElectionMajorityReport.txt</w:t>
-            </w:r>
-            <w:r>
-              <w:t xml:space="preserve"> matches the report file generated by </w:t>
-            </w:r>
-            <w:proofErr w:type="spellStart"/>
-            <w:r>
-              <w:t>runElection</w:t>
-            </w:r>
-            <w:proofErr w:type="spellEnd"/>
+              <w:t xml:space="preserve"> matches the audit file generated by runElection</w:t>
+            </w:r>
+          </w:p>
+          <w:p>
+            <w:pPr>
+              <w:widowControl w:val="0"/>
+              <w:rPr>
+                <w:sz w:val="22"/>
+                <w:szCs w:val="22"/>
+              </w:rPr>
+            </w:pPr>
           </w:p>
         </w:tc>
         <w:tc>
@@ -1904,6 +1790,597 @@
                 <w:szCs w:val="22"/>
               </w:rPr>
               <w:lastRenderedPageBreak/>
+              <w:t>N/A</w:t>
+            </w:r>
+          </w:p>
+        </w:tc>
+      </w:tr>
+      <w:bookmarkEnd w:id="17"/>
+      <w:tr>
+        <w:trPr>
+          <w:trHeight w:val="266"/>
+        </w:trPr>
+        <w:tc>
+          <w:tcPr>
+            <w:tcW w:w="660" w:type="dxa"/>
+            <w:tcBorders>
+              <w:top w:val="single" w:sz="4" w:space="0" w:color="auto"/>
+              <w:left w:val="single" w:sz="4" w:space="0" w:color="auto"/>
+              <w:bottom w:val="single" w:sz="4" w:space="0" w:color="auto"/>
+              <w:right w:val="single" w:sz="4" w:space="0" w:color="auto"/>
+            </w:tcBorders>
+            <w:shd w:val="clear" w:color="auto" w:fill="auto"/>
+            <w:tcMar>
+              <w:left w:w="-10" w:type="dxa"/>
+            </w:tcMar>
+            <w:vAlign w:val="bottom"/>
+          </w:tcPr>
+          <w:p>
+            <w:pPr>
+              <w:widowControl w:val="0"/>
+              <w:spacing w:line="264" w:lineRule="auto"/>
+              <w:jc w:val="center"/>
+              <w:rPr>
+                <w:sz w:val="22"/>
+                <w:szCs w:val="22"/>
+              </w:rPr>
+            </w:pPr>
+            <w:r>
+              <w:rPr>
+                <w:sz w:val="22"/>
+                <w:szCs w:val="22"/>
+              </w:rPr>
+              <w:t>1</w:t>
+            </w:r>
+          </w:p>
+        </w:tc>
+        <w:tc>
+          <w:tcPr>
+            <w:tcW w:w="2310" w:type="dxa"/>
+            <w:tcBorders>
+              <w:top w:val="single" w:sz="4" w:space="0" w:color="auto"/>
+              <w:left w:val="single" w:sz="4" w:space="0" w:color="auto"/>
+              <w:bottom w:val="single" w:sz="4" w:space="0" w:color="auto"/>
+              <w:right w:val="single" w:sz="4" w:space="0" w:color="auto"/>
+            </w:tcBorders>
+            <w:shd w:val="clear" w:color="auto" w:fill="auto"/>
+            <w:tcMar>
+              <w:left w:w="-10" w:type="dxa"/>
+            </w:tcMar>
+            <w:vAlign w:val="bottom"/>
+          </w:tcPr>
+          <w:p>
+            <w:pPr>
+              <w:widowControl w:val="0"/>
+            </w:pPr>
+            <w:r>
+              <w:t>Tests to check that the winner of the election is Rosen who should with by having a majority of 5/9 votes at the end after eliminations in the report file</w:t>
+            </w:r>
+          </w:p>
+        </w:tc>
+        <w:tc>
+          <w:tcPr>
+            <w:tcW w:w="2510" w:type="dxa"/>
+            <w:tcBorders>
+              <w:top w:val="single" w:sz="4" w:space="0" w:color="auto"/>
+              <w:left w:val="single" w:sz="4" w:space="0" w:color="auto"/>
+              <w:bottom w:val="single" w:sz="4" w:space="0" w:color="auto"/>
+              <w:right w:val="single" w:sz="4" w:space="0" w:color="auto"/>
+            </w:tcBorders>
+            <w:shd w:val="clear" w:color="auto" w:fill="auto"/>
+            <w:tcMar>
+              <w:left w:w="-10" w:type="dxa"/>
+            </w:tcMar>
+            <w:vAlign w:val="bottom"/>
+          </w:tcPr>
+          <w:p>
+            <w:pPr>
+              <w:widowControl w:val="0"/>
+              <w:rPr>
+                <w:b/>
+                <w:bCs/>
+                <w:sz w:val="22"/>
+                <w:szCs w:val="22"/>
+              </w:rPr>
+            </w:pPr>
+            <w:r>
+              <w:rPr>
+                <w:b/>
+                <w:bCs/>
+                <w:sz w:val="22"/>
+                <w:szCs w:val="22"/>
+              </w:rPr>
+              <w:t xml:space="preserve"> Ballots (9):</w:t>
+            </w:r>
+          </w:p>
+          <w:p>
+            <w:pPr>
+              <w:widowControl w:val="0"/>
+              <w:rPr>
+                <w:sz w:val="22"/>
+                <w:szCs w:val="22"/>
+              </w:rPr>
+            </w:pPr>
+            <w:r>
+              <w:rPr>
+                <w:sz w:val="22"/>
+                <w:szCs w:val="22"/>
+              </w:rPr>
+              <w:t>b1</w:t>
+            </w:r>
+            <w:r>
+              <w:rPr>
+                <w:sz w:val="22"/>
+                <w:szCs w:val="22"/>
+              </w:rPr>
+              <w:t xml:space="preserve"> =</w:t>
+            </w:r>
+            <w:r>
+              <w:rPr>
+                <w:sz w:val="22"/>
+                <w:szCs w:val="22"/>
+              </w:rPr>
+              <w:t xml:space="preserve"> [Rosen, Royce, Kleinberg, Chou]</w:t>
+            </w:r>
+          </w:p>
+          <w:p>
+            <w:pPr>
+              <w:widowControl w:val="0"/>
+              <w:rPr>
+                <w:sz w:val="22"/>
+                <w:szCs w:val="22"/>
+              </w:rPr>
+            </w:pPr>
+            <w:r>
+              <w:rPr>
+                <w:sz w:val="22"/>
+                <w:szCs w:val="22"/>
+              </w:rPr>
+              <w:t>b2</w:t>
+            </w:r>
+            <w:r>
+              <w:rPr>
+                <w:sz w:val="22"/>
+                <w:szCs w:val="22"/>
+              </w:rPr>
+              <w:t xml:space="preserve"> =</w:t>
+            </w:r>
+            <w:r>
+              <w:rPr>
+                <w:sz w:val="22"/>
+                <w:szCs w:val="22"/>
+              </w:rPr>
+              <w:t xml:space="preserve"> [Rosen, Chou]</w:t>
+            </w:r>
+          </w:p>
+          <w:p>
+            <w:pPr>
+              <w:widowControl w:val="0"/>
+              <w:rPr>
+                <w:sz w:val="22"/>
+                <w:szCs w:val="22"/>
+              </w:rPr>
+            </w:pPr>
+            <w:r>
+              <w:rPr>
+                <w:sz w:val="22"/>
+                <w:szCs w:val="22"/>
+              </w:rPr>
+              <w:t>b3</w:t>
+            </w:r>
+            <w:r>
+              <w:rPr>
+                <w:sz w:val="22"/>
+                <w:szCs w:val="22"/>
+              </w:rPr>
+              <w:t xml:space="preserve"> =</w:t>
+            </w:r>
+            <w:r>
+              <w:rPr>
+                <w:sz w:val="22"/>
+                <w:szCs w:val="22"/>
+              </w:rPr>
+              <w:t xml:space="preserve"> [Rosen, Kleinberg, Chou]</w:t>
+            </w:r>
+          </w:p>
+          <w:p>
+            <w:pPr>
+              <w:widowControl w:val="0"/>
+              <w:rPr>
+                <w:sz w:val="22"/>
+                <w:szCs w:val="22"/>
+              </w:rPr>
+            </w:pPr>
+            <w:r>
+              <w:rPr>
+                <w:sz w:val="22"/>
+                <w:szCs w:val="22"/>
+              </w:rPr>
+              <w:t xml:space="preserve">b4 </w:t>
+            </w:r>
+            <w:r>
+              <w:rPr>
+                <w:sz w:val="22"/>
+                <w:szCs w:val="22"/>
+              </w:rPr>
+              <w:t xml:space="preserve">= </w:t>
+            </w:r>
+            <w:r>
+              <w:rPr>
+                <w:sz w:val="22"/>
+                <w:szCs w:val="22"/>
+              </w:rPr>
+              <w:t>[Chou, Rosen, Kleinberg, Royce]</w:t>
+            </w:r>
+          </w:p>
+          <w:p>
+            <w:pPr>
+              <w:widowControl w:val="0"/>
+              <w:rPr>
+                <w:sz w:val="22"/>
+                <w:szCs w:val="22"/>
+              </w:rPr>
+            </w:pPr>
+            <w:r>
+              <w:rPr>
+                <w:sz w:val="22"/>
+                <w:szCs w:val="22"/>
+              </w:rPr>
+              <w:t>b5</w:t>
+            </w:r>
+            <w:r>
+              <w:rPr>
+                <w:sz w:val="22"/>
+                <w:szCs w:val="22"/>
+              </w:rPr>
+              <w:t xml:space="preserve"> =</w:t>
+            </w:r>
+            <w:r>
+              <w:rPr>
+                <w:sz w:val="22"/>
+                <w:szCs w:val="22"/>
+              </w:rPr>
+              <w:t xml:space="preserve"> [Chou, Royce]</w:t>
+            </w:r>
+          </w:p>
+          <w:p>
+            <w:pPr>
+              <w:widowControl w:val="0"/>
+              <w:rPr>
+                <w:sz w:val="22"/>
+                <w:szCs w:val="22"/>
+              </w:rPr>
+            </w:pPr>
+            <w:r>
+              <w:rPr>
+                <w:sz w:val="22"/>
+                <w:szCs w:val="22"/>
+              </w:rPr>
+              <w:t>b6</w:t>
+            </w:r>
+            <w:r>
+              <w:rPr>
+                <w:sz w:val="22"/>
+                <w:szCs w:val="22"/>
+              </w:rPr>
+              <w:t xml:space="preserve"> =</w:t>
+            </w:r>
+            <w:r>
+              <w:rPr>
+                <w:sz w:val="22"/>
+                <w:szCs w:val="22"/>
+              </w:rPr>
+              <w:t xml:space="preserve"> [Royce]</w:t>
+            </w:r>
+          </w:p>
+          <w:p>
+            <w:pPr>
+              <w:widowControl w:val="0"/>
+              <w:rPr>
+                <w:sz w:val="22"/>
+                <w:szCs w:val="22"/>
+              </w:rPr>
+            </w:pPr>
+            <w:r>
+              <w:rPr>
+                <w:sz w:val="22"/>
+                <w:szCs w:val="22"/>
+              </w:rPr>
+              <w:t>b7</w:t>
+            </w:r>
+            <w:r>
+              <w:rPr>
+                <w:sz w:val="22"/>
+                <w:szCs w:val="22"/>
+              </w:rPr>
+              <w:t xml:space="preserve"> =</w:t>
+            </w:r>
+            <w:r>
+              <w:rPr>
+                <w:sz w:val="22"/>
+                <w:szCs w:val="22"/>
+              </w:rPr>
+              <w:t xml:space="preserve"> [Royce]</w:t>
+            </w:r>
+          </w:p>
+          <w:p>
+            <w:pPr>
+              <w:widowControl w:val="0"/>
+              <w:rPr>
+                <w:sz w:val="22"/>
+                <w:szCs w:val="22"/>
+              </w:rPr>
+            </w:pPr>
+            <w:r>
+              <w:rPr>
+                <w:sz w:val="22"/>
+                <w:szCs w:val="22"/>
+              </w:rPr>
+              <w:t>b8</w:t>
+            </w:r>
+            <w:r>
+              <w:rPr>
+                <w:sz w:val="22"/>
+                <w:szCs w:val="22"/>
+              </w:rPr>
+              <w:t xml:space="preserve"> =</w:t>
+            </w:r>
+            <w:r>
+              <w:rPr>
+                <w:sz w:val="22"/>
+                <w:szCs w:val="22"/>
+              </w:rPr>
+              <w:t xml:space="preserve"> [Kleinberg, Rosen]</w:t>
+            </w:r>
+          </w:p>
+          <w:p>
+            <w:pPr>
+              <w:widowControl w:val="0"/>
+              <w:rPr>
+                <w:sz w:val="22"/>
+                <w:szCs w:val="22"/>
+              </w:rPr>
+            </w:pPr>
+            <w:r>
+              <w:rPr>
+                <w:sz w:val="22"/>
+                <w:szCs w:val="22"/>
+              </w:rPr>
+              <w:t>b9</w:t>
+            </w:r>
+            <w:r>
+              <w:rPr>
+                <w:sz w:val="22"/>
+                <w:szCs w:val="22"/>
+              </w:rPr>
+              <w:t xml:space="preserve"> =</w:t>
+            </w:r>
+            <w:r>
+              <w:rPr>
+                <w:sz w:val="22"/>
+                <w:szCs w:val="22"/>
+              </w:rPr>
+              <w:t xml:space="preserve"> [Kleinberg] </w:t>
+            </w:r>
+          </w:p>
+          <w:p>
+            <w:pPr>
+              <w:widowControl w:val="0"/>
+              <w:rPr>
+                <w:b/>
+                <w:bCs/>
+                <w:sz w:val="22"/>
+                <w:szCs w:val="22"/>
+              </w:rPr>
+            </w:pPr>
+            <w:r>
+              <w:rPr>
+                <w:b/>
+                <w:bCs/>
+                <w:sz w:val="22"/>
+                <w:szCs w:val="22"/>
+              </w:rPr>
+              <w:t>Candidates (4):</w:t>
+            </w:r>
+          </w:p>
+          <w:p>
+            <w:pPr>
+              <w:widowControl w:val="0"/>
+              <w:rPr>
+                <w:sz w:val="22"/>
+                <w:szCs w:val="22"/>
+              </w:rPr>
+            </w:pPr>
+            <w:r>
+              <w:rPr>
+                <w:sz w:val="22"/>
+                <w:szCs w:val="22"/>
+              </w:rPr>
+              <w:t>Rosen: b1, b2, b3, b9</w:t>
+            </w:r>
+          </w:p>
+          <w:p>
+            <w:pPr>
+              <w:widowControl w:val="0"/>
+              <w:rPr>
+                <w:sz w:val="22"/>
+                <w:szCs w:val="22"/>
+              </w:rPr>
+            </w:pPr>
+            <w:r>
+              <w:rPr>
+                <w:sz w:val="22"/>
+                <w:szCs w:val="22"/>
+              </w:rPr>
+              <w:t>Kleinberg</w:t>
+            </w:r>
+            <w:r>
+              <w:rPr>
+                <w:sz w:val="22"/>
+                <w:szCs w:val="22"/>
+              </w:rPr>
+              <w:t>: b8</w:t>
+            </w:r>
+          </w:p>
+          <w:p>
+            <w:pPr>
+              <w:widowControl w:val="0"/>
+              <w:rPr>
+                <w:sz w:val="22"/>
+                <w:szCs w:val="22"/>
+              </w:rPr>
+            </w:pPr>
+            <w:r>
+              <w:rPr>
+                <w:sz w:val="22"/>
+                <w:szCs w:val="22"/>
+              </w:rPr>
+              <w:t>Chou</w:t>
+            </w:r>
+            <w:r>
+              <w:rPr>
+                <w:sz w:val="22"/>
+                <w:szCs w:val="22"/>
+              </w:rPr>
+              <w:t>: b4, b5</w:t>
+            </w:r>
+          </w:p>
+          <w:p>
+            <w:pPr>
+              <w:widowControl w:val="0"/>
+              <w:rPr>
+                <w:b/>
+                <w:bCs/>
+                <w:sz w:val="22"/>
+                <w:szCs w:val="22"/>
+              </w:rPr>
+            </w:pPr>
+            <w:r>
+              <w:rPr>
+                <w:sz w:val="22"/>
+                <w:szCs w:val="22"/>
+              </w:rPr>
+              <w:t>Royce</w:t>
+            </w:r>
+            <w:r>
+              <w:rPr>
+                <w:sz w:val="22"/>
+                <w:szCs w:val="22"/>
+              </w:rPr>
+              <w:t>: b6, b7</w:t>
+            </w:r>
+          </w:p>
+        </w:tc>
+        <w:tc>
+          <w:tcPr>
+            <w:tcW w:w="3330" w:type="dxa"/>
+            <w:tcBorders>
+              <w:top w:val="single" w:sz="4" w:space="0" w:color="auto"/>
+              <w:left w:val="single" w:sz="4" w:space="0" w:color="auto"/>
+              <w:bottom w:val="single" w:sz="4" w:space="0" w:color="auto"/>
+              <w:right w:val="single" w:sz="4" w:space="0" w:color="auto"/>
+            </w:tcBorders>
+            <w:shd w:val="clear" w:color="auto" w:fill="auto"/>
+            <w:tcMar>
+              <w:left w:w="-10" w:type="dxa"/>
+            </w:tcMar>
+            <w:vAlign w:val="bottom"/>
+          </w:tcPr>
+          <w:p>
+            <w:pPr>
+              <w:widowControl w:val="0"/>
+            </w:pPr>
+            <w:r>
+              <w:t>run_election_majority_</w:t>
+            </w:r>
+            <w:r>
+              <w:t>report</w:t>
+            </w:r>
+            <w:r>
+              <w:t>_expected</w:t>
+            </w:r>
+            <w:r>
+              <w:t>.txt</w:t>
+            </w:r>
+            <w:r>
+              <w:t xml:space="preserve"> matches the report file generated by runElection</w:t>
+            </w:r>
+          </w:p>
+          <w:p>
+            <w:pPr>
+              <w:widowControl w:val="0"/>
+            </w:pPr>
+          </w:p>
+        </w:tc>
+        <w:tc>
+          <w:tcPr>
+            <w:tcW w:w="3240" w:type="dxa"/>
+            <w:tcBorders>
+              <w:top w:val="single" w:sz="4" w:space="0" w:color="auto"/>
+              <w:left w:val="single" w:sz="4" w:space="0" w:color="auto"/>
+              <w:bottom w:val="single" w:sz="4" w:space="0" w:color="auto"/>
+              <w:right w:val="single" w:sz="4" w:space="0" w:color="auto"/>
+            </w:tcBorders>
+            <w:shd w:val="clear" w:color="auto" w:fill="auto"/>
+            <w:tcMar>
+              <w:left w:w="-10" w:type="dxa"/>
+            </w:tcMar>
+            <w:vAlign w:val="bottom"/>
+          </w:tcPr>
+          <w:p>
+            <w:pPr>
+              <w:widowControl w:val="0"/>
+            </w:pPr>
+            <w:r>
+              <w:t>run_election_majority_</w:t>
+            </w:r>
+            <w:r>
+              <w:t>report</w:t>
+            </w:r>
+            <w:r>
+              <w:t>_expected</w:t>
+            </w:r>
+            <w:r>
+              <w:t>.txt</w:t>
+            </w:r>
+            <w:r>
+              <w:t xml:space="preserve"> matches the report file generated by runElection</w:t>
+            </w:r>
+          </w:p>
+          <w:p>
+            <w:pPr>
+              <w:widowControl w:val="0"/>
+            </w:pPr>
+          </w:p>
+        </w:tc>
+        <w:tc>
+          <w:tcPr>
+            <w:tcW w:w="1020" w:type="dxa"/>
+            <w:tcBorders>
+              <w:top w:val="single" w:sz="4" w:space="0" w:color="auto"/>
+              <w:left w:val="single" w:sz="4" w:space="0" w:color="auto"/>
+              <w:bottom w:val="single" w:sz="4" w:space="0" w:color="auto"/>
+              <w:right w:val="single" w:sz="4" w:space="0" w:color="auto"/>
+            </w:tcBorders>
+            <w:shd w:val="clear" w:color="auto" w:fill="auto"/>
+            <w:tcMar>
+              <w:left w:w="-10" w:type="dxa"/>
+            </w:tcMar>
+            <w:vAlign w:val="bottom"/>
+          </w:tcPr>
+          <w:p>
+            <w:pPr>
+              <w:widowControl w:val="0"/>
+              <w:rPr>
+                <w:sz w:val="22"/>
+                <w:szCs w:val="22"/>
+              </w:rPr>
+            </w:pPr>
+            <w:r>
+              <w:rPr>
+                <w:sz w:val="22"/>
+                <w:szCs w:val="22"/>
+              </w:rPr>
               <w:t>N/A</w:t>
             </w:r>
           </w:p>

</xml_diff>